<commit_message>
Modificaciones Estándar Código 2.0
</commit_message>
<xml_diff>
--- a/Diagramas, Cronograma, Etc/estandar de código.docx
+++ b/Diagramas, Cronograma, Etc/estandar de código.docx
@@ -921,9 +921,10 @@
         <w:jc w:val="both"/>
         <w:rPr>
           <w:rFonts w:ascii="Century Gothic" w:hAnsi="Century Gothic"/>
-          <w:lang w:val="es-GT"/>
-        </w:rPr>
-      </w:pPr>
+        </w:rPr>
+      </w:pPr>
+      <w:bookmarkStart w:id="0" w:name="_GoBack"/>
+      <w:bookmarkEnd w:id="0"/>
     </w:p>
     <w:p>
       <w:pPr>
@@ -1158,6 +1159,17 @@
         </w:rPr>
         <w:t>SOFTWARE DE DESARROLLO</w:t>
       </w:r>
+    </w:p>
+    <w:p>
+      <w:pPr>
+        <w:jc w:val="center"/>
+        <w:rPr>
+          <w:rFonts w:ascii="Century Gothic" w:hAnsi="Century Gothic"/>
+          <w:color w:val="4472C4" w:themeColor="accent5"/>
+          <w:sz w:val="32"/>
+          <w:lang w:val="es-GT"/>
+        </w:rPr>
+      </w:pPr>
     </w:p>
     <w:p>
       <w:pPr>
@@ -1529,30 +1541,14 @@
     </w:p>
     <w:p>
       <w:pPr>
-        <w:jc w:val="both"/>
-        <w:rPr>
-          <w:rFonts w:ascii="Century Gothic" w:hAnsi="Century Gothic"/>
-          <w:lang w:val="es-GT"/>
-        </w:rPr>
-      </w:pPr>
-    </w:p>
-    <w:p>
-      <w:pPr>
         <w:jc w:val="center"/>
-        <w:rPr>
-          <w:rFonts w:ascii="Century Gothic" w:hAnsi="Century Gothic"/>
-          <w:lang w:val="es-GT"/>
-        </w:rPr>
-      </w:pPr>
-      <w:r>
         <w:rPr>
           <w:rFonts w:ascii="Century Gothic" w:hAnsi="Century Gothic"/>
           <w:color w:val="4472C4" w:themeColor="accent5"/>
           <w:sz w:val="32"/>
           <w:lang w:val="es-GT"/>
         </w:rPr>
-        <w:t>DENOMI</w:t>
-      </w:r>
+      </w:pPr>
       <w:r>
         <w:rPr>
           <w:rFonts w:ascii="Century Gothic" w:hAnsi="Century Gothic"/>
@@ -1560,87 +1556,90 @@
           <w:sz w:val="32"/>
           <w:lang w:val="es-GT"/>
         </w:rPr>
-        <w:t>NACIÓN DE NOMBRE PARA FORMULARIOS</w:t>
-      </w:r>
-    </w:p>
-    <w:p>
-      <w:pPr>
-        <w:jc w:val="both"/>
-        <w:rPr>
-          <w:rFonts w:ascii="Century Gothic" w:hAnsi="Century Gothic"/>
-          <w:lang w:val="es-GT"/>
-        </w:rPr>
-      </w:pPr>
-      <w:r>
-        <w:rPr>
-          <w:rFonts w:ascii="Century Gothic" w:hAnsi="Century Gothic"/>
-          <w:lang w:val="es-GT"/>
-        </w:rPr>
-        <w:t>La denominación de los formularios estará dada por el sufijo o prefijo FM + el nombre representativo de la forma.</w:t>
-      </w:r>
-    </w:p>
-    <w:p>
-      <w:pPr>
-        <w:jc w:val="both"/>
-        <w:rPr>
-          <w:rFonts w:ascii="Century Gothic" w:hAnsi="Century Gothic"/>
-          <w:lang w:val="es-GT"/>
-        </w:rPr>
-      </w:pPr>
-      <w:r>
-        <w:rPr>
-          <w:rFonts w:ascii="Century Gothic" w:hAnsi="Century Gothic"/>
-          <w:lang w:val="es-GT"/>
-        </w:rPr>
-        <w:t>Ejemplo:</w:t>
-      </w:r>
-    </w:p>
-    <w:p>
-      <w:pPr>
-        <w:jc w:val="both"/>
-        <w:rPr>
-          <w:rFonts w:ascii="Century Gothic" w:hAnsi="Century Gothic"/>
-          <w:b/>
-          <w:lang w:val="es-GT"/>
-        </w:rPr>
-      </w:pPr>
+        <w:t>DETALLES TECNICOS DEL SISTEMA</w:t>
+      </w:r>
+    </w:p>
+    <w:p>
+      <w:pPr>
+        <w:rPr>
+          <w:rFonts w:ascii="Century Gothic" w:hAnsi="Century Gothic"/>
+          <w:lang w:val="es-GT"/>
+        </w:rPr>
+      </w:pPr>
+      <w:r>
+        <w:rPr>
+          <w:rFonts w:ascii="Century Gothic" w:hAnsi="Century Gothic"/>
+          <w:lang w:val="es-GT"/>
+        </w:rPr>
+        <w:t>Resolución de Pantalla del Sistema: 1366*168</w:t>
+      </w:r>
+    </w:p>
+    <w:p>
+      <w:pPr>
+        <w:rPr>
+          <w:rFonts w:ascii="Century Gothic" w:hAnsi="Century Gothic"/>
+          <w:lang w:val="es-GT"/>
+        </w:rPr>
+      </w:pPr>
+      <w:r>
+        <w:rPr>
+          <w:rFonts w:ascii="Century Gothic" w:hAnsi="Century Gothic"/>
+          <w:lang w:val="es-GT"/>
+        </w:rPr>
+        <w:t xml:space="preserve">Resolución de pantalla del </w:t>
+      </w:r>
       <w:proofErr w:type="spellStart"/>
-      <w:r>
-        <w:rPr>
-          <w:rFonts w:ascii="Century Gothic" w:hAnsi="Century Gothic"/>
-          <w:b/>
-          <w:lang w:val="es-GT"/>
-        </w:rPr>
-        <w:t>FmAdministracion</w:t>
+      <w:proofErr w:type="gramStart"/>
+      <w:r>
+        <w:rPr>
+          <w:rFonts w:ascii="Century Gothic" w:hAnsi="Century Gothic"/>
+          <w:lang w:val="es-GT"/>
+        </w:rPr>
+        <w:t>Login</w:t>
       </w:r>
       <w:proofErr w:type="spellEnd"/>
-    </w:p>
-    <w:p>
-      <w:pPr>
-        <w:jc w:val="both"/>
-        <w:rPr>
-          <w:rFonts w:ascii="Century Gothic" w:hAnsi="Century Gothic"/>
-          <w:lang w:val="es-GT"/>
-        </w:rPr>
-      </w:pPr>
-      <w:r>
-        <w:rPr>
-          <w:rFonts w:ascii="Century Gothic" w:hAnsi="Century Gothic"/>
-          <w:lang w:val="es-GT"/>
-        </w:rPr>
-        <w:t>En donde el nombre representativo inicia con letra mayúscula seguido de minúsculas.</w:t>
-      </w:r>
+      <w:r>
+        <w:rPr>
+          <w:rFonts w:ascii="Century Gothic" w:hAnsi="Century Gothic"/>
+          <w:lang w:val="es-GT"/>
+        </w:rPr>
+        <w:t xml:space="preserve"> :</w:t>
+      </w:r>
+      <w:proofErr w:type="gramEnd"/>
+      <w:r>
+        <w:rPr>
+          <w:rFonts w:ascii="Century Gothic" w:hAnsi="Century Gothic"/>
+          <w:lang w:val="es-GT"/>
+        </w:rPr>
+        <w:t xml:space="preserve"> </w:t>
+      </w:r>
+    </w:p>
+    <w:p>
+      <w:pPr>
+        <w:jc w:val="both"/>
+        <w:rPr>
+          <w:rFonts w:ascii="Century Gothic" w:hAnsi="Century Gothic"/>
+          <w:lang w:val="es-GT"/>
+        </w:rPr>
+      </w:pPr>
     </w:p>
     <w:p>
       <w:pPr>
         <w:jc w:val="center"/>
+        <w:rPr>
+          <w:rFonts w:ascii="Century Gothic" w:hAnsi="Century Gothic"/>
+          <w:lang w:val="es-GT"/>
+        </w:rPr>
+      </w:pPr>
+      <w:r>
         <w:rPr>
           <w:rFonts w:ascii="Century Gothic" w:hAnsi="Century Gothic"/>
           <w:color w:val="4472C4" w:themeColor="accent5"/>
           <w:sz w:val="32"/>
           <w:lang w:val="es-GT"/>
         </w:rPr>
-      </w:pPr>
+        <w:t>DENOMI</w:t>
+      </w:r>
       <w:r>
         <w:rPr>
           <w:rFonts w:ascii="Century Gothic" w:hAnsi="Century Gothic"/>
@@ -1648,17 +1647,87 @@
           <w:sz w:val="32"/>
           <w:lang w:val="es-GT"/>
         </w:rPr>
-        <w:t>DENOMI</w:t>
-      </w:r>
-      <w:r>
+        <w:t>NACIÓN DE NOMBRE PARA FORMULARIOS</w:t>
+      </w:r>
+    </w:p>
+    <w:p>
+      <w:pPr>
+        <w:jc w:val="both"/>
+        <w:rPr>
+          <w:rFonts w:ascii="Century Gothic" w:hAnsi="Century Gothic"/>
+          <w:lang w:val="es-GT"/>
+        </w:rPr>
+      </w:pPr>
+      <w:r>
+        <w:rPr>
+          <w:rFonts w:ascii="Century Gothic" w:hAnsi="Century Gothic"/>
+          <w:lang w:val="es-GT"/>
+        </w:rPr>
+        <w:t>La denominación de los formularios estará dada por el sufijo o prefijo FM + el nombre representativo de la forma.</w:t>
+      </w:r>
+    </w:p>
+    <w:p>
+      <w:pPr>
+        <w:jc w:val="both"/>
+        <w:rPr>
+          <w:rFonts w:ascii="Century Gothic" w:hAnsi="Century Gothic"/>
+          <w:lang w:val="es-GT"/>
+        </w:rPr>
+      </w:pPr>
+      <w:r>
+        <w:rPr>
+          <w:rFonts w:ascii="Century Gothic" w:hAnsi="Century Gothic"/>
+          <w:lang w:val="es-GT"/>
+        </w:rPr>
+        <w:t>Ejemplo:</w:t>
+      </w:r>
+    </w:p>
+    <w:p>
+      <w:pPr>
+        <w:jc w:val="both"/>
+        <w:rPr>
+          <w:rFonts w:ascii="Century Gothic" w:hAnsi="Century Gothic"/>
+          <w:b/>
+          <w:lang w:val="es-GT"/>
+        </w:rPr>
+      </w:pPr>
+      <w:proofErr w:type="spellStart"/>
+      <w:r>
+        <w:rPr>
+          <w:rFonts w:ascii="Century Gothic" w:hAnsi="Century Gothic"/>
+          <w:b/>
+          <w:lang w:val="es-GT"/>
+        </w:rPr>
+        <w:t>FmAdministracion</w:t>
+      </w:r>
+      <w:proofErr w:type="spellEnd"/>
+    </w:p>
+    <w:p>
+      <w:pPr>
+        <w:jc w:val="both"/>
+        <w:rPr>
+          <w:rFonts w:ascii="Century Gothic" w:hAnsi="Century Gothic"/>
+          <w:lang w:val="es-GT"/>
+        </w:rPr>
+      </w:pPr>
+      <w:r>
+        <w:rPr>
+          <w:rFonts w:ascii="Century Gothic" w:hAnsi="Century Gothic"/>
+          <w:lang w:val="es-GT"/>
+        </w:rPr>
+        <w:t>En donde el nombre representativo inicia con letra mayúscula seguido de minúsculas.</w:t>
+      </w:r>
+    </w:p>
+    <w:p>
+      <w:pPr>
+        <w:jc w:val="center"/>
         <w:rPr>
           <w:rFonts w:ascii="Century Gothic" w:hAnsi="Century Gothic"/>
           <w:color w:val="4472C4" w:themeColor="accent5"/>
           <w:sz w:val="32"/>
           <w:lang w:val="es-GT"/>
         </w:rPr>
-        <w:t>NACIÓN DE NOMBRE PARA OBJETO</w:t>
-      </w:r>
+      </w:pPr>
       <w:r>
         <w:rPr>
           <w:rFonts w:ascii="Century Gothic" w:hAnsi="Century Gothic"/>
@@ -1666,6 +1735,24 @@
           <w:sz w:val="32"/>
           <w:lang w:val="es-GT"/>
         </w:rPr>
+        <w:t>DENOMI</w:t>
+      </w:r>
+      <w:r>
+        <w:rPr>
+          <w:rFonts w:ascii="Century Gothic" w:hAnsi="Century Gothic"/>
+          <w:color w:val="4472C4" w:themeColor="accent5"/>
+          <w:sz w:val="32"/>
+          <w:lang w:val="es-GT"/>
+        </w:rPr>
+        <w:t>NACIÓN DE NOMBRE PARA OBJETO</w:t>
+      </w:r>
+      <w:r>
+        <w:rPr>
+          <w:rFonts w:ascii="Century Gothic" w:hAnsi="Century Gothic"/>
+          <w:color w:val="4472C4" w:themeColor="accent5"/>
+          <w:sz w:val="32"/>
+          <w:lang w:val="es-GT"/>
+        </w:rPr>
         <w:t>S</w:t>
       </w:r>
     </w:p>
@@ -1714,6 +1801,7 @@
           <w:b/>
           <w:lang w:val="es-GT"/>
         </w:rPr>
+        <w:lastRenderedPageBreak/>
         <w:t>Prefijo o sufijo del elemento + nombre representativo</w:t>
       </w:r>
     </w:p>
@@ -1791,7 +1879,6 @@
           <w:sz w:val="24"/>
           <w:lang w:val="es-GT"/>
         </w:rPr>
-        <w:lastRenderedPageBreak/>
         <w:t>Componentes comunes</w:t>
       </w:r>
     </w:p>
@@ -3863,6 +3950,7 @@
                 <w:sz w:val="24"/>
                 <w:lang w:val="es-GT"/>
               </w:rPr>
+              <w:lastRenderedPageBreak/>
               <w:t>TabControl</w:t>
             </w:r>
             <w:proofErr w:type="spellEnd"/>
@@ -4015,7 +4103,6 @@
           <w:rFonts w:ascii="Century Gothic" w:hAnsi="Century Gothic"/>
           <w:lang w:val="es-GT"/>
         </w:rPr>
-        <w:lastRenderedPageBreak/>
         <w:t>Tomando en cuenta que dicha denominación debe ir en minúscula el prefijo o sufijo seguido con el nombre representativo en donde la primera letra es mayúscula y el resto minúsculas.</w:t>
       </w:r>
     </w:p>
@@ -5756,8 +5843,6 @@
                 <w:lang w:val="es-419"/>
               </w:rPr>
             </w:pPr>
-            <w:bookmarkStart w:id="0" w:name="_GoBack"/>
-            <w:bookmarkEnd w:id="0"/>
             <w:r>
               <w:rPr>
                 <w:rFonts w:ascii="Century Gothic" w:hAnsi="Century Gothic" w:cs="Arial"/>
@@ -5828,6 +5913,7 @@
           <w:rFonts w:ascii="Century Gothic" w:hAnsi="Century Gothic"/>
           <w:lang w:val="es-GT"/>
         </w:rPr>
+        <w:lastRenderedPageBreak/>
         <w:t>El tipo de variables para los atributos de las tablas:</w:t>
       </w:r>
     </w:p>
@@ -5973,7 +6059,6 @@
           <w:rFonts w:ascii="Century Gothic" w:hAnsi="Century Gothic"/>
           <w:lang w:val="es-GT"/>
         </w:rPr>
-        <w:lastRenderedPageBreak/>
         <w:t xml:space="preserve">Para todas las denominaciones que se presentaron en este documento se debe tomar en cuenta las siguientes restricciones: </w:t>
       </w:r>
     </w:p>

</xml_diff>